<commit_message>
Organizer Update: Added results of the formal run.
</commit_message>
<xml_diff>
--- a/ototake/edcw2012-preposition-ototake.docx
+++ b/ototake/edcw2012-preposition-ototake.docx
@@ -1,11 +1,14 @@
 
 <file path=word/document.xml><?xml version="1.0" encoding="utf-8"?>
-<w:document xmlns:wpc="http://schemas.microsoft.com/office/word/2010/wordprocessingCanvas" xmlns:mc="http://schemas.openxmlformats.org/markup-compatibility/2006" xmlns:o="urn:schemas-microsoft-com:office:office" xmlns:r="http://schemas.openxmlformats.org/officeDocument/2006/relationships" xmlns:m="http://schemas.openxmlformats.org/officeDocument/2006/math" xmlns:v="urn:schemas-microsoft-com:vml" xmlns:wp14="http://schemas.microsoft.com/office/word/2010/wordprocessingDrawing" xmlns:wp="http://schemas.openxmlformats.org/drawingml/2006/wordprocessingDrawing" xmlns:w10="urn:schemas-microsoft-com:office:word" xmlns:w="http://schemas.openxmlformats.org/wordprocessingml/2006/main" xmlns:w14="http://schemas.microsoft.com/office/word/2010/wordml" xmlns:wpg="http://schemas.microsoft.com/office/word/2010/wordprocessingGroup" xmlns:wpi="http://schemas.microsoft.com/office/word/2010/wordprocessingInk" xmlns:wne="http://schemas.microsoft.com/office/word/2006/wordml" xmlns:wps="http://schemas.microsoft.com/office/word/2010/wordprocessingShape" mc:Ignorable="w14 wp14">
+<w:document xmlns:wpc="http://schemas.microsoft.com/office/word/2010/wordprocessingCanvas" xmlns:mo="http://schemas.microsoft.com/office/mac/office/2008/main" xmlns:mc="http://schemas.openxmlformats.org/markup-compatibility/2006" xmlns:mv="urn:schemas-microsoft-com:mac:vml" xmlns:o="urn:schemas-microsoft-com:office:office" xmlns:r="http://schemas.openxmlformats.org/officeDocument/2006/relationships" xmlns:m="http://schemas.openxmlformats.org/officeDocument/2006/math" xmlns:v="urn:schemas-microsoft-com:vml" xmlns:wp14="http://schemas.microsoft.com/office/word/2010/wordprocessingDrawing" xmlns:wp="http://schemas.openxmlformats.org/drawingml/2006/wordprocessingDrawing" xmlns:w10="urn:schemas-microsoft-com:office:word" xmlns:w="http://schemas.openxmlformats.org/wordprocessingml/2006/main" xmlns:w14="http://schemas.microsoft.com/office/word/2010/wordml" xmlns:wpg="http://schemas.microsoft.com/office/word/2010/wordprocessingGroup" xmlns:wpi="http://schemas.microsoft.com/office/word/2010/wordprocessingInk" xmlns:wne="http://schemas.microsoft.com/office/word/2006/wordml" xmlns:wps="http://schemas.microsoft.com/office/word/2010/wordprocessingShape" mc:Ignorable="w14 wp14">
   <w:body>
     <w:p>
       <w:pPr>
         <w:pStyle w:val="ac"/>
       </w:pPr>
+      <w:r>
+        <w:t xml:space="preserve"> </w:t>
+      </w:r>
       <w:r>
         <w:rPr>
           <w:rFonts w:hint="eastAsia"/>
@@ -192,6 +195,12 @@
             </w:r>
             <w:r>
               <w:rPr>
+                <w:szCs w:val="21"/>
+              </w:rPr>
+              <w:t xml:space="preserve">    </w:t>
+            </w:r>
+            <w:r>
+              <w:rPr>
                 <w:rFonts w:hint="eastAsia"/>
                 <w:szCs w:val="21"/>
               </w:rPr>
@@ -277,6 +286,12 @@
             </w:r>
             <w:r>
               <w:rPr>
+                <w:szCs w:val="21"/>
+              </w:rPr>
+              <w:t>0.275</w:t>
+            </w:r>
+            <w:r>
+              <w:rPr>
                 <w:rFonts w:hint="eastAsia"/>
                 <w:szCs w:val="21"/>
               </w:rPr>
@@ -284,6 +299,12 @@
             </w:r>
             <w:r>
               <w:rPr>
+                <w:szCs w:val="21"/>
+              </w:rPr>
+              <w:t xml:space="preserve"> </w:t>
+            </w:r>
+            <w:r>
+              <w:rPr>
                 <w:rFonts w:hint="eastAsia"/>
                 <w:szCs w:val="21"/>
               </w:rPr>
@@ -291,6 +312,12 @@
             </w:r>
             <w:r>
               <w:rPr>
+                <w:szCs w:val="21"/>
+              </w:rPr>
+              <w:t>0.343</w:t>
+            </w:r>
+            <w:r>
+              <w:rPr>
                 <w:rFonts w:hint="eastAsia"/>
                 <w:szCs w:val="21"/>
               </w:rPr>
@@ -298,11 +325,25 @@
             </w:r>
             <w:r>
               <w:rPr>
+                <w:szCs w:val="21"/>
+              </w:rPr>
+              <w:t xml:space="preserve">  </w:t>
+            </w:r>
+            <w:r>
+              <w:rPr>
                 <w:rFonts w:hint="eastAsia"/>
                 <w:szCs w:val="21"/>
               </w:rPr>
               <w:t>F=</w:t>
             </w:r>
+            <w:r>
+              <w:rPr>
+                <w:szCs w:val="21"/>
+              </w:rPr>
+              <w:t>0.305</w:t>
+            </w:r>
+            <w:bookmarkStart w:id="0" w:name="_GoBack"/>
+            <w:bookmarkEnd w:id="0"/>
             <w:r>
               <w:rPr>
                 <w:rFonts w:hint="eastAsia"/>
@@ -350,7 +391,6 @@
         <w:ind w:leftChars="0" w:left="425"/>
         <w:jc w:val="left"/>
         <w:rPr>
-          <w:rFonts w:hint="eastAsia"/>
           <w:szCs w:val="21"/>
         </w:rPr>
       </w:pPr>
@@ -389,8 +429,6 @@
         </w:rPr>
         <w:t>未満だった場合に，当該前置詞は誤りであると判断する．</w:t>
       </w:r>
-      <w:bookmarkStart w:id="0" w:name="_GoBack"/>
-      <w:bookmarkEnd w:id="0"/>
     </w:p>
     <w:p>
       <w:pPr>
@@ -430,7 +468,6 @@
         <w:ind w:leftChars="0" w:left="425"/>
         <w:jc w:val="left"/>
         <w:rPr>
-          <w:rFonts w:hint="eastAsia"/>
           <w:szCs w:val="21"/>
         </w:rPr>
       </w:pPr>
@@ -539,7 +576,6 @@
         <w:ind w:leftChars="0" w:left="851"/>
         <w:jc w:val="left"/>
         <w:rPr>
-          <w:rFonts w:hint="eastAsia"/>
           <w:szCs w:val="21"/>
         </w:rPr>
       </w:pPr>
@@ -570,7 +606,6 @@
         <w:ind w:leftChars="0" w:left="851"/>
         <w:jc w:val="left"/>
         <w:rPr>
-          <w:rFonts w:hint="eastAsia"/>
           <w:szCs w:val="21"/>
         </w:rPr>
       </w:pPr>
@@ -631,7 +666,6 @@
         <w:ind w:leftChars="0" w:left="851"/>
         <w:jc w:val="left"/>
         <w:rPr>
-          <w:rFonts w:hint="eastAsia"/>
           <w:szCs w:val="21"/>
         </w:rPr>
       </w:pPr>
@@ -667,7 +701,6 @@
         <w:ind w:leftChars="0" w:left="851"/>
         <w:jc w:val="left"/>
         <w:rPr>
-          <w:rFonts w:hint="eastAsia"/>
           <w:szCs w:val="21"/>
         </w:rPr>
       </w:pPr>
@@ -868,7 +901,6 @@
         <w:ind w:leftChars="203" w:hangingChars="197" w:hanging="414"/>
         <w:jc w:val="left"/>
         <w:rPr>
-          <w:rFonts w:hint="eastAsia"/>
           <w:szCs w:val="21"/>
         </w:rPr>
       </w:pPr>
@@ -893,7 +925,6 @@
         <w:ind w:leftChars="203" w:hangingChars="197" w:hanging="414"/>
         <w:jc w:val="left"/>
         <w:rPr>
-          <w:rFonts w:hint="eastAsia"/>
           <w:szCs w:val="21"/>
         </w:rPr>
       </w:pPr>
@@ -932,7 +963,6 @@
         <w:ind w:leftChars="410" w:left="1275" w:hangingChars="197" w:hanging="414"/>
         <w:jc w:val="left"/>
         <w:rPr>
-          <w:rFonts w:hint="eastAsia"/>
           <w:szCs w:val="21"/>
         </w:rPr>
       </w:pPr>
@@ -950,7 +980,6 @@
         <w:ind w:leftChars="410" w:left="1275" w:hangingChars="197" w:hanging="414"/>
         <w:jc w:val="left"/>
         <w:rPr>
-          <w:rFonts w:hint="eastAsia"/>
           <w:szCs w:val="21"/>
         </w:rPr>
       </w:pPr>
@@ -1019,7 +1048,6 @@
         <w:ind w:leftChars="203" w:hangingChars="197" w:hanging="414"/>
         <w:jc w:val="left"/>
         <w:rPr>
-          <w:rFonts w:hint="eastAsia"/>
           <w:szCs w:val="21"/>
         </w:rPr>
       </w:pPr>
@@ -1037,7 +1065,6 @@
         <w:ind w:leftChars="203" w:hangingChars="197" w:hanging="414"/>
         <w:jc w:val="left"/>
         <w:rPr>
-          <w:rFonts w:hint="eastAsia"/>
           <w:szCs w:val="21"/>
         </w:rPr>
       </w:pPr>
@@ -1071,7 +1098,6 @@
         <w:ind w:leftChars="203" w:hangingChars="197" w:hanging="414"/>
         <w:jc w:val="left"/>
         <w:rPr>
-          <w:rFonts w:hint="eastAsia"/>
           <w:szCs w:val="21"/>
         </w:rPr>
       </w:pPr>
@@ -1110,7 +1136,6 @@
         <w:ind w:leftChars="410" w:left="1275" w:hangingChars="197" w:hanging="414"/>
         <w:jc w:val="left"/>
         <w:rPr>
-          <w:rFonts w:hint="eastAsia"/>
           <w:szCs w:val="21"/>
         </w:rPr>
       </w:pPr>
@@ -1129,7 +1154,6 @@
         <w:ind w:leftChars="410" w:left="861"/>
         <w:jc w:val="left"/>
         <w:rPr>
-          <w:rFonts w:hint="eastAsia"/>
           <w:szCs w:val="21"/>
         </w:rPr>
       </w:pPr>
@@ -1175,7 +1199,6 @@
         <w:ind w:leftChars="410" w:left="861"/>
         <w:jc w:val="left"/>
         <w:rPr>
-          <w:rFonts w:hint="eastAsia"/>
           <w:szCs w:val="21"/>
         </w:rPr>
       </w:pPr>
@@ -1186,7 +1209,6 @@
         <w:ind w:leftChars="203" w:hangingChars="197" w:hanging="414"/>
         <w:jc w:val="left"/>
         <w:rPr>
-          <w:rFonts w:hint="eastAsia"/>
           <w:szCs w:val="21"/>
         </w:rPr>
       </w:pPr>
@@ -1212,7 +1234,6 @@
         <w:pStyle w:val="a4"/>
         <w:jc w:val="left"/>
         <w:rPr>
-          <w:rFonts w:hint="eastAsia"/>
           <w:szCs w:val="21"/>
         </w:rPr>
       </w:pPr>
@@ -1243,7 +1264,6 @@
         <w:pStyle w:val="a4"/>
         <w:jc w:val="left"/>
         <w:rPr>
-          <w:rFonts w:hint="eastAsia"/>
           <w:szCs w:val="21"/>
         </w:rPr>
       </w:pPr>
@@ -1274,7 +1294,6 @@
         <w:pStyle w:val="a4"/>
         <w:jc w:val="left"/>
         <w:rPr>
-          <w:rFonts w:hint="eastAsia"/>
           <w:szCs w:val="21"/>
         </w:rPr>
       </w:pPr>
@@ -1329,7 +1348,6 @@
         <w:ind w:leftChars="203" w:hangingChars="197" w:hanging="414"/>
         <w:jc w:val="left"/>
         <w:rPr>
-          <w:rFonts w:hint="eastAsia"/>
           <w:szCs w:val="21"/>
         </w:rPr>
       </w:pPr>
@@ -1355,7 +1373,6 @@
         <w:pStyle w:val="a4"/>
         <w:jc w:val="left"/>
         <w:rPr>
-          <w:rFonts w:hint="eastAsia"/>
           <w:szCs w:val="21"/>
         </w:rPr>
       </w:pPr>
@@ -1386,7 +1403,6 @@
         <w:pStyle w:val="a4"/>
         <w:jc w:val="left"/>
         <w:rPr>
-          <w:rFonts w:hint="eastAsia"/>
           <w:szCs w:val="21"/>
         </w:rPr>
       </w:pPr>
@@ -1417,7 +1433,6 @@
         <w:pStyle w:val="a4"/>
         <w:jc w:val="left"/>
         <w:rPr>
-          <w:rFonts w:hint="eastAsia"/>
           <w:szCs w:val="21"/>
         </w:rPr>
       </w:pPr>
@@ -1465,7 +1480,6 @@
         <w:ind w:leftChars="203" w:hangingChars="197" w:hanging="414"/>
         <w:jc w:val="left"/>
         <w:rPr>
-          <w:rFonts w:hint="eastAsia"/>
           <w:szCs w:val="21"/>
         </w:rPr>
       </w:pPr>
@@ -1491,7 +1505,6 @@
         <w:pStyle w:val="a4"/>
         <w:jc w:val="left"/>
         <w:rPr>
-          <w:rFonts w:hint="eastAsia"/>
           <w:szCs w:val="21"/>
         </w:rPr>
       </w:pPr>
@@ -1522,7 +1535,6 @@
         <w:pStyle w:val="a4"/>
         <w:jc w:val="left"/>
         <w:rPr>
-          <w:rFonts w:hint="eastAsia"/>
           <w:szCs w:val="21"/>
         </w:rPr>
       </w:pPr>
@@ -1540,7 +1552,6 @@
         <w:ind w:leftChars="0" w:left="425" w:firstLineChars="202" w:firstLine="424"/>
         <w:jc w:val="left"/>
         <w:rPr>
-          <w:rFonts w:hint="eastAsia"/>
           <w:szCs w:val="21"/>
         </w:rPr>
       </w:pPr>
@@ -1558,7 +1569,6 @@
         <w:ind w:leftChars="0" w:left="425"/>
         <w:jc w:val="left"/>
         <w:rPr>
-          <w:rFonts w:hint="eastAsia"/>
           <w:szCs w:val="21"/>
         </w:rPr>
       </w:pPr>
@@ -1569,7 +1579,6 @@
         <w:ind w:leftChars="203" w:hangingChars="197" w:hanging="414"/>
         <w:jc w:val="left"/>
         <w:rPr>
-          <w:rFonts w:hint="eastAsia"/>
           <w:szCs w:val="21"/>
         </w:rPr>
       </w:pPr>
@@ -1595,7 +1604,6 @@
         <w:pStyle w:val="a4"/>
         <w:jc w:val="left"/>
         <w:rPr>
-          <w:rFonts w:hint="eastAsia"/>
           <w:szCs w:val="21"/>
         </w:rPr>
       </w:pPr>
@@ -1625,7 +1633,6 @@
         <w:pStyle w:val="a4"/>
         <w:jc w:val="left"/>
         <w:rPr>
-          <w:rFonts w:hint="eastAsia"/>
           <w:szCs w:val="21"/>
         </w:rPr>
       </w:pPr>
@@ -1657,7 +1664,6 @@
         <w:ind w:leftChars="0" w:left="425" w:firstLineChars="202" w:firstLine="424"/>
         <w:jc w:val="left"/>
         <w:rPr>
-          <w:rFonts w:hint="eastAsia"/>
           <w:szCs w:val="21"/>
         </w:rPr>
       </w:pPr>
@@ -1802,7 +1808,6 @@
         <w:ind w:firstLineChars="400" w:firstLine="840"/>
         <w:jc w:val="left"/>
         <w:rPr>
-          <w:rFonts w:hint="eastAsia"/>
           <w:szCs w:val="21"/>
         </w:rPr>
       </w:pPr>
@@ -1833,7 +1838,6 @@
         <w:ind w:firstLineChars="400" w:firstLine="840"/>
         <w:jc w:val="left"/>
         <w:rPr>
-          <w:rFonts w:hint="eastAsia"/>
           <w:szCs w:val="21"/>
         </w:rPr>
       </w:pPr>
@@ -1843,7 +1847,6 @@
         <w:ind w:firstLineChars="202" w:firstLine="424"/>
         <w:jc w:val="left"/>
         <w:rPr>
-          <w:rFonts w:hint="eastAsia"/>
           <w:szCs w:val="21"/>
         </w:rPr>
       </w:pPr>
@@ -1881,7 +1884,6 @@
         <w:ind w:firstLineChars="202" w:firstLine="424"/>
         <w:jc w:val="left"/>
         <w:rPr>
-          <w:rFonts w:hint="eastAsia"/>
           <w:szCs w:val="21"/>
         </w:rPr>
       </w:pPr>
@@ -1918,7 +1920,6 @@
         <w:ind w:firstLineChars="400" w:firstLine="840"/>
         <w:jc w:val="left"/>
         <w:rPr>
-          <w:rFonts w:hint="eastAsia"/>
           <w:szCs w:val="21"/>
         </w:rPr>
       </w:pPr>
@@ -2103,7 +2104,6 @@
         <w:ind w:leftChars="0" w:left="425"/>
         <w:jc w:val="left"/>
         <w:rPr>
-          <w:rFonts w:hint="eastAsia"/>
           <w:szCs w:val="21"/>
         </w:rPr>
       </w:pPr>
@@ -2121,7 +2121,6 @@
         <w:ind w:leftChars="0" w:left="425"/>
         <w:jc w:val="left"/>
         <w:rPr>
-          <w:rFonts w:hint="eastAsia"/>
           <w:szCs w:val="21"/>
         </w:rPr>
       </w:pPr>
@@ -2174,7 +2173,6 @@
         <w:ind w:leftChars="0" w:left="425"/>
         <w:jc w:val="left"/>
         <w:rPr>
-          <w:rFonts w:hint="eastAsia"/>
           <w:szCs w:val="21"/>
         </w:rPr>
       </w:pPr>
@@ -2206,7 +2204,6 @@
         <w:ind w:leftChars="0" w:left="425"/>
         <w:jc w:val="left"/>
         <w:rPr>
-          <w:rFonts w:hint="eastAsia"/>
           <w:szCs w:val="21"/>
         </w:rPr>
       </w:pPr>
@@ -2224,7 +2221,6 @@
         <w:ind w:leftChars="0" w:left="425"/>
         <w:jc w:val="left"/>
         <w:rPr>
-          <w:rFonts w:hint="eastAsia"/>
           <w:szCs w:val="21"/>
         </w:rPr>
       </w:pPr>
@@ -2235,7 +2231,6 @@
         <w:ind w:leftChars="0" w:left="425"/>
         <w:jc w:val="left"/>
         <w:rPr>
-          <w:rFonts w:hint="eastAsia"/>
           <w:szCs w:val="21"/>
         </w:rPr>
       </w:pPr>
@@ -2253,7 +2248,6 @@
         <w:ind w:leftChars="0" w:left="425"/>
         <w:jc w:val="left"/>
         <w:rPr>
-          <w:rFonts w:hint="eastAsia"/>
           <w:szCs w:val="21"/>
         </w:rPr>
       </w:pPr>
@@ -2264,7 +2258,6 @@
         <w:ind w:leftChars="0" w:left="425"/>
         <w:jc w:val="left"/>
         <w:rPr>
-          <w:rFonts w:hint="eastAsia"/>
           <w:szCs w:val="21"/>
         </w:rPr>
       </w:pPr>
@@ -2296,7 +2289,6 @@
         <w:ind w:leftChars="0" w:left="425"/>
         <w:jc w:val="left"/>
         <w:rPr>
-          <w:rFonts w:hint="eastAsia"/>
           <w:szCs w:val="21"/>
         </w:rPr>
       </w:pPr>
@@ -2307,7 +2299,6 @@
         <w:ind w:leftChars="0" w:left="425"/>
         <w:jc w:val="left"/>
         <w:rPr>
-          <w:rFonts w:hint="eastAsia"/>
           <w:szCs w:val="21"/>
         </w:rPr>
       </w:pPr>
@@ -2329,7 +2320,6 @@
         <w:ind w:leftChars="0"/>
         <w:jc w:val="left"/>
         <w:rPr>
-          <w:rFonts w:hint="eastAsia"/>
           <w:szCs w:val="21"/>
         </w:rPr>
       </w:pPr>
@@ -2402,7 +2392,6 @@
         <w:ind w:leftChars="0"/>
         <w:jc w:val="left"/>
         <w:rPr>
-          <w:rFonts w:hint="eastAsia"/>
           <w:szCs w:val="21"/>
         </w:rPr>
       </w:pPr>
@@ -2452,7 +2441,6 @@
         <w:ind w:leftChars="0"/>
         <w:jc w:val="left"/>
         <w:rPr>
-          <w:rFonts w:hint="eastAsia"/>
           <w:szCs w:val="21"/>
         </w:rPr>
       </w:pPr>
@@ -2489,7 +2477,6 @@
       <w:pPr>
         <w:jc w:val="left"/>
         <w:rPr>
-          <w:rFonts w:hint="eastAsia"/>
           <w:szCs w:val="21"/>
         </w:rPr>
       </w:pPr>
@@ -2499,7 +2486,6 @@
         <w:ind w:leftChars="202" w:left="424"/>
         <w:jc w:val="left"/>
         <w:rPr>
-          <w:rFonts w:hint="eastAsia"/>
           <w:szCs w:val="21"/>
         </w:rPr>
       </w:pPr>
@@ -2532,7 +2518,6 @@
         <w:ind w:leftChars="202" w:left="424"/>
         <w:jc w:val="left"/>
         <w:rPr>
-          <w:rFonts w:hint="eastAsia"/>
           <w:szCs w:val="21"/>
         </w:rPr>
       </w:pPr>
@@ -2577,7 +2562,7 @@
         <w:ind w:leftChars="0"/>
         <w:jc w:val="left"/>
         <w:rPr>
-          <w:rFonts w:asciiTheme="majorEastAsia" w:eastAsiaTheme="majorEastAsia" w:hAnsiTheme="majorEastAsia" w:hint="eastAsia"/>
+          <w:rFonts w:asciiTheme="majorEastAsia" w:eastAsiaTheme="majorEastAsia" w:hAnsiTheme="majorEastAsia"/>
           <w:szCs w:val="21"/>
         </w:rPr>
       </w:pPr>
@@ -2645,7 +2630,7 @@
 </file>
 
 <file path=word/endnotes.xml><?xml version="1.0" encoding="utf-8"?>
-<w:endnotes xmlns:wpc="http://schemas.microsoft.com/office/word/2010/wordprocessingCanvas" xmlns:mc="http://schemas.openxmlformats.org/markup-compatibility/2006" xmlns:o="urn:schemas-microsoft-com:office:office" xmlns:r="http://schemas.openxmlformats.org/officeDocument/2006/relationships" xmlns:m="http://schemas.openxmlformats.org/officeDocument/2006/math" xmlns:v="urn:schemas-microsoft-com:vml" xmlns:wp14="http://schemas.microsoft.com/office/word/2010/wordprocessingDrawing" xmlns:wp="http://schemas.openxmlformats.org/drawingml/2006/wordprocessingDrawing" xmlns:w10="urn:schemas-microsoft-com:office:word" xmlns:w="http://schemas.openxmlformats.org/wordprocessingml/2006/main" xmlns:w14="http://schemas.microsoft.com/office/word/2010/wordml" xmlns:wpg="http://schemas.microsoft.com/office/word/2010/wordprocessingGroup" xmlns:wpi="http://schemas.microsoft.com/office/word/2010/wordprocessingInk" xmlns:wne="http://schemas.microsoft.com/office/word/2006/wordml" xmlns:wps="http://schemas.microsoft.com/office/word/2010/wordprocessingShape" mc:Ignorable="w14 wp14">
+<w:endnotes xmlns:wpc="http://schemas.microsoft.com/office/word/2010/wordprocessingCanvas" xmlns:mo="http://schemas.microsoft.com/office/mac/office/2008/main" xmlns:mc="http://schemas.openxmlformats.org/markup-compatibility/2006" xmlns:mv="urn:schemas-microsoft-com:mac:vml" xmlns:o="urn:schemas-microsoft-com:office:office" xmlns:r="http://schemas.openxmlformats.org/officeDocument/2006/relationships" xmlns:m="http://schemas.openxmlformats.org/officeDocument/2006/math" xmlns:v="urn:schemas-microsoft-com:vml" xmlns:wp14="http://schemas.microsoft.com/office/word/2010/wordprocessingDrawing" xmlns:wp="http://schemas.openxmlformats.org/drawingml/2006/wordprocessingDrawing" xmlns:w10="urn:schemas-microsoft-com:office:word" xmlns:w="http://schemas.openxmlformats.org/wordprocessingml/2006/main" xmlns:w14="http://schemas.microsoft.com/office/word/2010/wordml" xmlns:wpg="http://schemas.microsoft.com/office/word/2010/wordprocessingGroup" xmlns:wpi="http://schemas.microsoft.com/office/word/2010/wordprocessingInk" xmlns:wne="http://schemas.microsoft.com/office/word/2006/wordml" xmlns:wps="http://schemas.microsoft.com/office/word/2010/wordprocessingShape" mc:Ignorable="w14 wp14">
   <w:endnote w:type="separator" w:id="-1">
     <w:p>
       <w:r>
@@ -2664,7 +2649,7 @@
 </file>
 
 <file path=word/footnotes.xml><?xml version="1.0" encoding="utf-8"?>
-<w:footnotes xmlns:wpc="http://schemas.microsoft.com/office/word/2010/wordprocessingCanvas" xmlns:mc="http://schemas.openxmlformats.org/markup-compatibility/2006" xmlns:o="urn:schemas-microsoft-com:office:office" xmlns:r="http://schemas.openxmlformats.org/officeDocument/2006/relationships" xmlns:m="http://schemas.openxmlformats.org/officeDocument/2006/math" xmlns:v="urn:schemas-microsoft-com:vml" xmlns:wp14="http://schemas.microsoft.com/office/word/2010/wordprocessingDrawing" xmlns:wp="http://schemas.openxmlformats.org/drawingml/2006/wordprocessingDrawing" xmlns:w10="urn:schemas-microsoft-com:office:word" xmlns:w="http://schemas.openxmlformats.org/wordprocessingml/2006/main" xmlns:w14="http://schemas.microsoft.com/office/word/2010/wordml" xmlns:wpg="http://schemas.microsoft.com/office/word/2010/wordprocessingGroup" xmlns:wpi="http://schemas.microsoft.com/office/word/2010/wordprocessingInk" xmlns:wne="http://schemas.microsoft.com/office/word/2006/wordml" xmlns:wps="http://schemas.microsoft.com/office/word/2010/wordprocessingShape" mc:Ignorable="w14 wp14">
+<w:footnotes xmlns:wpc="http://schemas.microsoft.com/office/word/2010/wordprocessingCanvas" xmlns:mo="http://schemas.microsoft.com/office/mac/office/2008/main" xmlns:mc="http://schemas.openxmlformats.org/markup-compatibility/2006" xmlns:mv="urn:schemas-microsoft-com:mac:vml" xmlns:o="urn:schemas-microsoft-com:office:office" xmlns:r="http://schemas.openxmlformats.org/officeDocument/2006/relationships" xmlns:m="http://schemas.openxmlformats.org/officeDocument/2006/math" xmlns:v="urn:schemas-microsoft-com:vml" xmlns:wp14="http://schemas.microsoft.com/office/word/2010/wordprocessingDrawing" xmlns:wp="http://schemas.openxmlformats.org/drawingml/2006/wordprocessingDrawing" xmlns:w10="urn:schemas-microsoft-com:office:word" xmlns:w="http://schemas.openxmlformats.org/wordprocessingml/2006/main" xmlns:w14="http://schemas.microsoft.com/office/word/2010/wordml" xmlns:wpg="http://schemas.microsoft.com/office/word/2010/wordprocessingGroup" xmlns:wpi="http://schemas.microsoft.com/office/word/2010/wordprocessingInk" xmlns:wne="http://schemas.microsoft.com/office/word/2006/wordml" xmlns:wps="http://schemas.microsoft.com/office/word/2010/wordprocessingShape" mc:Ignorable="w14 wp14">
   <w:footnote w:type="separator" w:id="-1">
     <w:p>
       <w:r>
@@ -2683,7 +2668,7 @@
 </file>
 
 <file path=word/numbering.xml><?xml version="1.0" encoding="utf-8"?>
-<w:numbering xmlns:wpc="http://schemas.microsoft.com/office/word/2010/wordprocessingCanvas" xmlns:mc="http://schemas.openxmlformats.org/markup-compatibility/2006" xmlns:o="urn:schemas-microsoft-com:office:office" xmlns:r="http://schemas.openxmlformats.org/officeDocument/2006/relationships" xmlns:m="http://schemas.openxmlformats.org/officeDocument/2006/math" xmlns:v="urn:schemas-microsoft-com:vml" xmlns:wp14="http://schemas.microsoft.com/office/word/2010/wordprocessingDrawing" xmlns:wp="http://schemas.openxmlformats.org/drawingml/2006/wordprocessingDrawing" xmlns:w10="urn:schemas-microsoft-com:office:word" xmlns:w="http://schemas.openxmlformats.org/wordprocessingml/2006/main" xmlns:w14="http://schemas.microsoft.com/office/word/2010/wordml" xmlns:wpg="http://schemas.microsoft.com/office/word/2010/wordprocessingGroup" xmlns:wpi="http://schemas.microsoft.com/office/word/2010/wordprocessingInk" xmlns:wne="http://schemas.microsoft.com/office/word/2006/wordml" xmlns:wps="http://schemas.microsoft.com/office/word/2010/wordprocessingShape" mc:Ignorable="w14 wp14">
+<w:numbering xmlns:wpc="http://schemas.microsoft.com/office/word/2010/wordprocessingCanvas" xmlns:mo="http://schemas.microsoft.com/office/mac/office/2008/main" xmlns:mc="http://schemas.openxmlformats.org/markup-compatibility/2006" xmlns:mv="urn:schemas-microsoft-com:mac:vml" xmlns:o="urn:schemas-microsoft-com:office:office" xmlns:r="http://schemas.openxmlformats.org/officeDocument/2006/relationships" xmlns:m="http://schemas.openxmlformats.org/officeDocument/2006/math" xmlns:v="urn:schemas-microsoft-com:vml" xmlns:wp14="http://schemas.microsoft.com/office/word/2010/wordprocessingDrawing" xmlns:wp="http://schemas.openxmlformats.org/drawingml/2006/wordprocessingDrawing" xmlns:w10="urn:schemas-microsoft-com:office:word" xmlns:w="http://schemas.openxmlformats.org/wordprocessingml/2006/main" xmlns:w14="http://schemas.microsoft.com/office/word/2010/wordml" xmlns:wpg="http://schemas.microsoft.com/office/word/2010/wordprocessingGroup" xmlns:wpi="http://schemas.microsoft.com/office/word/2010/wordprocessingInk" xmlns:wne="http://schemas.microsoft.com/office/word/2006/wordml" xmlns:wps="http://schemas.microsoft.com/office/word/2010/wordprocessingShape" mc:Ignorable="w14 wp14">
   <w:abstractNum w:abstractNumId="0">
     <w:nsid w:val="116E5266"/>
     <w:multiLevelType w:val="hybridMultilevel"/>
@@ -3227,7 +3212,7 @@
     </w:rPrDefault>
     <w:pPrDefault/>
   </w:docDefaults>
-  <w:latentStyles w:defLockedState="0" w:defUIPriority="99" w:defSemiHidden="1" w:defUnhideWhenUsed="1" w:defQFormat="0" w:count="267">
+  <w:latentStyles w:defLockedState="0" w:defUIPriority="99" w:defSemiHidden="1" w:defUnhideWhenUsed="1" w:defQFormat="0" w:count="276">
     <w:lsdException w:name="Normal" w:semiHidden="0" w:uiPriority="0" w:unhideWhenUsed="0" w:qFormat="1"/>
     <w:lsdException w:name="heading 1" w:semiHidden="0" w:uiPriority="9" w:unhideWhenUsed="0" w:qFormat="1"/>
     <w:lsdException w:name="heading 2" w:uiPriority="9" w:qFormat="1"/>
@@ -3551,7 +3536,7 @@
 </file>
 
 <file path=word/stylesWithEffects.xml><?xml version="1.0" encoding="utf-8"?>
-<w:styles xmlns:wpc="http://schemas.microsoft.com/office/word/2010/wordprocessingCanvas" xmlns:mc="http://schemas.openxmlformats.org/markup-compatibility/2006" xmlns:o="urn:schemas-microsoft-com:office:office" xmlns:r="http://schemas.openxmlformats.org/officeDocument/2006/relationships" xmlns:m="http://schemas.openxmlformats.org/officeDocument/2006/math" xmlns:v="urn:schemas-microsoft-com:vml" xmlns:wp14="http://schemas.microsoft.com/office/word/2010/wordprocessingDrawing" xmlns:wp="http://schemas.openxmlformats.org/drawingml/2006/wordprocessingDrawing" xmlns:w10="urn:schemas-microsoft-com:office:word" xmlns:w="http://schemas.openxmlformats.org/wordprocessingml/2006/main" xmlns:w14="http://schemas.microsoft.com/office/word/2010/wordml" xmlns:wpg="http://schemas.microsoft.com/office/word/2010/wordprocessingGroup" xmlns:wpi="http://schemas.microsoft.com/office/word/2010/wordprocessingInk" xmlns:wne="http://schemas.microsoft.com/office/word/2006/wordml" xmlns:wps="http://schemas.microsoft.com/office/word/2010/wordprocessingShape" mc:Ignorable="w14 wp14">
+<w:styles xmlns:wpc="http://schemas.microsoft.com/office/word/2010/wordprocessingCanvas" xmlns:mo="http://schemas.microsoft.com/office/mac/office/2008/main" xmlns:mc="http://schemas.openxmlformats.org/markup-compatibility/2006" xmlns:mv="urn:schemas-microsoft-com:mac:vml" xmlns:o="urn:schemas-microsoft-com:office:office" xmlns:r="http://schemas.openxmlformats.org/officeDocument/2006/relationships" xmlns:m="http://schemas.openxmlformats.org/officeDocument/2006/math" xmlns:v="urn:schemas-microsoft-com:vml" xmlns:wp14="http://schemas.microsoft.com/office/word/2010/wordprocessingDrawing" xmlns:wp="http://schemas.openxmlformats.org/drawingml/2006/wordprocessingDrawing" xmlns:w10="urn:schemas-microsoft-com:office:word" xmlns:w="http://schemas.openxmlformats.org/wordprocessingml/2006/main" xmlns:w14="http://schemas.microsoft.com/office/word/2010/wordml" xmlns:wpg="http://schemas.microsoft.com/office/word/2010/wordprocessingGroup" xmlns:wpi="http://schemas.microsoft.com/office/word/2010/wordprocessingInk" xmlns:wne="http://schemas.microsoft.com/office/word/2006/wordml" xmlns:wps="http://schemas.microsoft.com/office/word/2010/wordprocessingShape" mc:Ignorable="w14 wp14">
   <w:docDefaults>
     <w:rPrDefault>
       <w:rPr>
@@ -3564,7 +3549,7 @@
     </w:rPrDefault>
     <w:pPrDefault/>
   </w:docDefaults>
-  <w:latentStyles w:defLockedState="0" w:defUIPriority="99" w:defSemiHidden="1" w:defUnhideWhenUsed="1" w:defQFormat="0" w:count="267">
+  <w:latentStyles w:defLockedState="0" w:defUIPriority="99" w:defSemiHidden="1" w:defUnhideWhenUsed="1" w:defQFormat="0" w:count="276">
     <w:lsdException w:name="Normal" w:semiHidden="0" w:uiPriority="0" w:unhideWhenUsed="0" w:qFormat="1"/>
     <w:lsdException w:name="heading 1" w:semiHidden="0" w:uiPriority="9" w:unhideWhenUsed="0" w:qFormat="1"/>
     <w:lsdException w:name="heading 2" w:uiPriority="9" w:qFormat="1"/>

</xml_diff>